<commit_message>
Update gitbook 2023-02-23 09:08:02
</commit_message>
<xml_diff>
--- a/doc/基础知识-2023版.docx
+++ b/doc/基础知识-2023版.docx
@@ -11,7 +11,31 @@
         <w:rPr>
           <w:rFonts w:hint="eastAsia"/>
         </w:rPr>
-        <w:t>个人笔记</w:t>
+        <w:t>个人</w:t>
+      </w:r>
+      <w:r>
+        <w:rPr>
+          <w:rFonts w:hint="eastAsia"/>
+        </w:rPr>
+        <w:t>-</w:t>
+      </w:r>
+      <w:r>
+        <w:rPr>
+          <w:rFonts w:hint="eastAsia"/>
+        </w:rPr>
+        <w:t>学术</w:t>
+      </w:r>
+      <w:r>
+        <w:rPr>
+          <w:rFonts w:hint="eastAsia"/>
+        </w:rPr>
+        <w:t>-</w:t>
+      </w:r>
+      <w:r>
+        <w:rPr>
+          <w:rFonts w:hint="eastAsia"/>
+        </w:rPr>
+        <w:t>笔记</w:t>
       </w:r>
       <w:r>
         <w:rPr>
@@ -48,12 +72,14 @@
         </w:rPr>
         <w:t>进行记录，偶尔使用</w:t>
       </w:r>
+      <w:proofErr w:type="spellStart"/>
       <w:r>
         <w:rPr>
           <w:rFonts w:hint="eastAsia"/>
         </w:rPr>
         <w:t>vscode</w:t>
       </w:r>
+      <w:proofErr w:type="spellEnd"/>
       <w:r>
         <w:rPr>
           <w:rFonts w:hint="eastAsia"/>
@@ -61,7 +87,6 @@
         <w:t>进行记录。</w:t>
       </w:r>
     </w:p>
-    <w:p/>
     <w:p/>
     <w:p>
       <w:pPr>
@@ -137,7 +162,14 @@
                 <w:rStyle w:val="Hyperlink"/>
                 <w:noProof/>
               </w:rPr>
-              <w:t>-SPSS</w:t>
+              <w:t>-SPS</w:t>
+            </w:r>
+            <w:r>
+              <w:rPr>
+                <w:rStyle w:val="Hyperlink"/>
+                <w:noProof/>
+              </w:rPr>
+              <w:t>S</w:t>
             </w:r>
             <w:r>
               <w:rPr>
@@ -819,6 +851,165 @@
           <w:rFonts w:hint="eastAsia"/>
         </w:rPr>
         <w:lastRenderedPageBreak/>
+        <w:t>图理论</w:t>
+      </w:r>
+    </w:p>
+    <w:p>
+      <w:r>
+        <w:rPr>
+          <w:rFonts w:hint="eastAsia"/>
+        </w:rPr>
+        <w:t>图论〔</w:t>
+      </w:r>
+      <w:r>
+        <w:rPr>
+          <w:rFonts w:hint="eastAsia"/>
+        </w:rPr>
+        <w:t>Graph Theory</w:t>
+      </w:r>
+      <w:r>
+        <w:rPr>
+          <w:rFonts w:hint="eastAsia"/>
+        </w:rPr>
+        <w:t>〕是数学的一个分支。</w:t>
+      </w:r>
+      <w:r>
+        <w:rPr>
+          <w:rFonts w:hint="eastAsia"/>
+        </w:rPr>
+        <w:t xml:space="preserve"> </w:t>
+      </w:r>
+      <w:r>
+        <w:rPr>
+          <w:rFonts w:hint="eastAsia"/>
+        </w:rPr>
+        <w:t>它以图为研究对象。</w:t>
+      </w:r>
+      <w:r>
+        <w:rPr>
+          <w:rFonts w:hint="eastAsia"/>
+        </w:rPr>
+        <w:t xml:space="preserve"> </w:t>
+      </w:r>
+      <w:r>
+        <w:rPr>
+          <w:rFonts w:hint="eastAsia"/>
+        </w:rPr>
+        <w:t>图论中的图是由若干给定的点及连接两点的线所构成的图形，这种图形通常用来描述某些事物之间的某种特定关系，用点代表事物，用连接两点的线表示相应两个事物间具有这种关系。</w:t>
+      </w:r>
+      <w:r>
+        <w:fldChar w:fldCharType="begin"/>
+      </w:r>
+      <w:r>
+        <w:instrText xml:space="preserve"> ADDIN ZOTERO_ITEM CSL_CITATION {"citationID":"LBOmBX4d","properties":{"formattedCitation":"(\\uc0\\u22270{}\\uc0\\u35770{}\\uc0\\u65288{}\\uc0\\u22270{}\\uc0\\u35770{}\\uc0\\u65289{}_\\uc0\\u30334{}\\uc0\\u24230{}\\uc0\\u30334{}\\uc0\\u31185{}, no date)"</w:instrText>
+      </w:r>
+      <w:r>
+        <w:rPr>
+          <w:rFonts w:hint="eastAsia"/>
+        </w:rPr>
+        <w:instrText>,"plainCitation":"(</w:instrText>
+      </w:r>
+      <w:r>
+        <w:rPr>
+          <w:rFonts w:hint="eastAsia"/>
+        </w:rPr>
+        <w:instrText>图论（图论）</w:instrText>
+      </w:r>
+      <w:r>
+        <w:rPr>
+          <w:rFonts w:hint="eastAsia"/>
+        </w:rPr>
+        <w:instrText>_</w:instrText>
+      </w:r>
+      <w:r>
+        <w:rPr>
+          <w:rFonts w:hint="eastAsia"/>
+        </w:rPr>
+        <w:instrText>百度百科</w:instrText>
+      </w:r>
+      <w:r>
+        <w:rPr>
+          <w:rFonts w:hint="eastAsia"/>
+        </w:rPr>
+        <w:instrText>, no date)","noteIndex":0},"citationItems":[{"id":1822,"uris":["http://zotero.org/users/9175825/items/25VTWD7T"],"itemData":{"id":1822,"type":"webpage","title":"</w:instrText>
+      </w:r>
+      <w:r>
+        <w:rPr>
+          <w:rFonts w:hint="eastAsia"/>
+        </w:rPr>
+        <w:instrText>图论（图论）</w:instrText>
+      </w:r>
+      <w:r>
+        <w:rPr>
+          <w:rFonts w:hint="eastAsia"/>
+        </w:rPr>
+        <w:instrText>_</w:instrText>
+      </w:r>
+      <w:r>
+        <w:rPr>
+          <w:rFonts w:hint="eastAsia"/>
+        </w:rPr>
+        <w:instrText>百度百科</w:instrText>
+      </w:r>
+      <w:r>
+        <w:rPr>
+          <w:rFonts w:hint="eastAsia"/>
+        </w:rPr>
+        <w:instrText>","URL":"https://baike.baidu.com/item/%E5%9B%BE%E8%AE</w:instrText>
+      </w:r>
+      <w:r>
+        <w:instrText xml:space="preserve">%BA/1433806","accessed":{"date-parts":[["2023",2,21]]},"citation-key":"zotero-1822"}}],"schema":"https://github.com/citation-style-language/schema/raw/master/csl-citation.json"} </w:instrText>
+      </w:r>
+      <w:r>
+        <w:fldChar w:fldCharType="separate"/>
+      </w:r>
+      <w:r>
+        <w:rPr>
+          <w:rFonts w:ascii="Calibri" w:hAnsi="Calibri" w:cs="Calibri"/>
+          <w:szCs w:val="24"/>
+        </w:rPr>
+        <w:t>(</w:t>
+      </w:r>
+      <w:r>
+        <w:rPr>
+          <w:rFonts w:ascii="Calibri" w:hAnsi="Calibri" w:cs="Calibri"/>
+          <w:szCs w:val="24"/>
+        </w:rPr>
+        <w:t>图论（图论）</w:t>
+      </w:r>
+      <w:r>
+        <w:rPr>
+          <w:rFonts w:ascii="Calibri" w:hAnsi="Calibri" w:cs="Calibri"/>
+          <w:szCs w:val="24"/>
+        </w:rPr>
+        <w:t>_</w:t>
+      </w:r>
+      <w:r>
+        <w:rPr>
+          <w:rFonts w:ascii="Calibri" w:hAnsi="Calibri" w:cs="Calibri"/>
+          <w:szCs w:val="24"/>
+        </w:rPr>
+        <w:t>百度百科</w:t>
+      </w:r>
+      <w:r>
+        <w:rPr>
+          <w:rFonts w:ascii="Calibri" w:hAnsi="Calibri" w:cs="Calibri"/>
+          <w:szCs w:val="24"/>
+        </w:rPr>
+        <w:t>, no date)</w:t>
+      </w:r>
+      <w:r>
+        <w:fldChar w:fldCharType="end"/>
+      </w:r>
+    </w:p>
+    <w:p>
+      <w:pPr>
+        <w:pStyle w:val="Heading1"/>
+      </w:pPr>
+      <w:r>
+        <w:rPr>
+          <w:rFonts w:hint="eastAsia"/>
+        </w:rPr>
         <w:t>统计学</w:t>
       </w:r>
       <w:r>
@@ -859,11 +1050,6 @@
       </w:r>
     </w:p>
     <w:p>
-      <w:pPr>
-        <w:rPr>
-          <w:rFonts w:hint="eastAsia"/>
-        </w:rPr>
-      </w:pPr>
       <w:r>
         <w:rPr>
           <w:rFonts w:hint="eastAsia"/>
@@ -1039,7 +1225,7 @@
           <w:color w:val="202124"/>
           <w:shd w:val="clear" w:color="auto" w:fill="FFFFFF"/>
         </w:rPr>
-        <w:instrText xml:space="preserve"> ADDIN ZOTERO_ITEM CSL_CITATION {"citationID":"7t2TPhfu","properties":{"formattedCitation":"({\\i{}GWR_\\uc0\\u30334{}\\uc0\\u24230{}\\uc0\\u30334{}\\uc0\\u31185{}}, no date)","plainCitation":"(GWR_百度百科, no date)","noteIndex":0},"citationItems":[{"id":1685,"uris":["http://zotero.org/users/9175825/items/RGA2WNQ9"],"itemData":{"id":1685,"type":"webpage","title":"GWR_百度百科","URL":"https://baike.baidu.com/item/GWR/15894012","accessed":{"date-parts":[["2023",2,11]]}}}],"schema":"https://github.com/citation-style-language/schema/raw/master/csl-citation.json"} </w:instrText>
+        <w:instrText xml:space="preserve"> ADDIN ZOTERO_ITEM CSL_CITATION {"citationID":"7t2TPhfu","properties":{"formattedCitation":"({\\i{}GWR_\\uc0\\u30334{}\\uc0\\u24230{}\\uc0\\u30334{}\\uc0\\u31185{}}, no date)","plainCitation":"(GWR_百度百科, no date)","noteIndex":0},"citationItems":[{"id":1685,"uris":["http://zotero.org/users/9175825/items/RGA2WNQ9"],"itemData":{"id":1685,"type":"webpage","title":"GWR_百度百科","URL":"https://baike.baidu.com/item/GWR/15894012","accessed":{"date-parts":[["2023",2,11]]},"citation-key":"GWRBaiDuBaiKe"}}],"schema":"https://github.com/citation-style-language/schema/raw/master/csl-citation.json"} </w:instrText>
       </w:r>
       <w:r>
         <w:rPr>
@@ -1329,13 +1515,13 @@
           <w:rFonts w:hint="eastAsia"/>
           <w:shd w:val="clear" w:color="auto" w:fill="FFFFFF"/>
         </w:rPr>
-        <w:instrText>","URL":"https://pro.arcgis.com/zh-cn/pro-app/latest/tool-reference/spatial-statistics/how-geographicallyweightedregression-works.htm","accessed":{"date-parts":[["2023",2,11]]}}}],"schema":"http</w:instrText>
-      </w:r>
-      <w:r>
-        <w:rPr>
-          <w:shd w:val="clear" w:color="auto" w:fill="FFFFFF"/>
-        </w:rPr>
-        <w:instrText xml:space="preserve">s://github.com/citation-style-language/schema/raw/master/csl-citation.json"} </w:instrText>
+        <w:instrText>","URL":"https://pro.arcgis.com/zh-cn/pro-app/latest/tool-reference/spatial-statistics/how-geographicallyweightedregression-works.htm","accessed":{"date-parts":[["2023",2,11]]},"citation-key":"D</w:instrText>
+      </w:r>
+      <w:r>
+        <w:rPr>
+          <w:shd w:val="clear" w:color="auto" w:fill="FFFFFF"/>
+        </w:rPr>
+        <w:instrText xml:space="preserve">iLiJiaQuanHuiGuiGWRGongZuoYuanLi"}}],"schema":"https://github.com/citation-style-language/schema/raw/master/csl-citation.json"} </w:instrText>
       </w:r>
       <w:r>
         <w:rPr>
@@ -1544,6 +1730,7 @@
         <w:rPr>
           <w:rFonts w:hint="eastAsia"/>
         </w:rPr>
+        <w:lastRenderedPageBreak/>
         <w:t>原因</w:t>
       </w:r>
     </w:p>
@@ -1687,7 +1874,6 @@
           <w:rFonts w:ascii="SimSun" w:eastAsia="SimSun" w:hAnsi="SimSun" w:cs="SimSun" w:hint="eastAsia"/>
           <w:color w:val="333333"/>
         </w:rPr>
-        <w:lastRenderedPageBreak/>
         <w:t>一个可持续发展的城市，支持每个人的身心健</w:t>
       </w:r>
       <w:r>
@@ -1874,9 +2060,6 @@
     <w:p>
       <w:pPr>
         <w:pStyle w:val="Bibliography"/>
-        <w:rPr>
-          <w:rFonts w:ascii="Calibri" w:hAnsi="Calibri" w:cs="Calibri"/>
-        </w:rPr>
       </w:pPr>
       <w:r>
         <w:fldChar w:fldCharType="begin"/>
@@ -1889,7 +2072,6 @@
       </w:r>
       <w:r>
         <w:rPr>
-          <w:rFonts w:ascii="Calibri" w:hAnsi="Calibri" w:cs="Calibri"/>
           <w:i/>
           <w:iCs/>
         </w:rPr>
@@ -1897,29 +2079,38 @@
       </w:r>
       <w:r>
         <w:rPr>
-          <w:rFonts w:ascii="Calibri" w:hAnsi="Calibri" w:cs="Calibri"/>
           <w:i/>
           <w:iCs/>
         </w:rPr>
         <w:t>百度百科</w:t>
       </w:r>
       <w:r>
-        <w:rPr>
-          <w:rFonts w:ascii="Calibri" w:hAnsi="Calibri" w:cs="Calibri"/>
-        </w:rPr>
         <w:t xml:space="preserve"> (no date). Available at: https://baike.baidu.com/item/GWR/15894012 (Accessed: 11 February 2023).</w:t>
       </w:r>
     </w:p>
     <w:p>
       <w:pPr>
         <w:pStyle w:val="Bibliography"/>
-        <w:rPr>
-          <w:rFonts w:ascii="Calibri" w:hAnsi="Calibri" w:cs="Calibri"/>
-        </w:rPr>
-      </w:pPr>
-      <w:r>
-        <w:rPr>
-          <w:rFonts w:ascii="Calibri" w:hAnsi="Calibri" w:cs="Calibri"/>
+      </w:pPr>
+      <w:r>
+        <w:t>图论（图论）</w:t>
+      </w:r>
+      <w:r>
+        <w:t>_</w:t>
+      </w:r>
+      <w:r>
+        <w:t>百度百科</w:t>
+      </w:r>
+      <w:r>
+        <w:t xml:space="preserve"> (no date). Available at: https://baike.baidu.com/item/%E5%9B%BE%E8%AE%BA/1433806 (Accessed: 21 February 2023).</w:t>
+      </w:r>
+    </w:p>
+    <w:p>
+      <w:pPr>
+        <w:pStyle w:val="Bibliography"/>
+      </w:pPr>
+      <w:r>
+        <w:rPr>
           <w:i/>
           <w:iCs/>
         </w:rPr>
@@ -1927,7 +2118,6 @@
       </w:r>
       <w:r>
         <w:rPr>
-          <w:rFonts w:ascii="Calibri" w:hAnsi="Calibri" w:cs="Calibri"/>
           <w:i/>
           <w:iCs/>
         </w:rPr>
@@ -1935,7 +2125,6 @@
       </w:r>
       <w:r>
         <w:rPr>
-          <w:rFonts w:ascii="Calibri" w:hAnsi="Calibri" w:cs="Calibri"/>
           <w:i/>
           <w:iCs/>
         </w:rPr>
@@ -1943,7 +2132,6 @@
       </w:r>
       <w:r>
         <w:rPr>
-          <w:rFonts w:ascii="Calibri" w:hAnsi="Calibri" w:cs="Calibri"/>
           <w:i/>
           <w:iCs/>
         </w:rPr>
@@ -1951,16 +2139,12 @@
       </w:r>
       <w:r>
         <w:rPr>
-          <w:rFonts w:ascii="Calibri" w:hAnsi="Calibri" w:cs="Calibri"/>
           <w:i/>
           <w:iCs/>
         </w:rPr>
         <w:t>文档</w:t>
       </w:r>
       <w:r>
-        <w:rPr>
-          <w:rFonts w:ascii="Calibri" w:hAnsi="Calibri" w:cs="Calibri"/>
-        </w:rPr>
         <w:t xml:space="preserve"> (no date). Available at: https://pro.arcgis.com/zh-cn/pro-app/latest/tool-reference/spatial-statistics/how-geographicallyweightedregression-works.htm (Accessed: 11 February 2023).</w:t>
       </w:r>
     </w:p>

</xml_diff>